<commit_message>
added more instructions for manual
</commit_message>
<xml_diff>
--- a/Manual.docx
+++ b/Manual.docx
@@ -97,16 +97,7 @@
           <w:sz w:val="28"/>
           <w:szCs w:val="28"/>
         </w:rPr>
-        <w:t>NLTK (Natural Language Tool Kit</w:t>
-      </w:r>
-      <w:bookmarkStart w:id="0" w:name="_GoBack"/>
-      <w:bookmarkEnd w:id="0"/>
-      <w:r>
-        <w:rPr>
-          <w:sz w:val="28"/>
-          <w:szCs w:val="28"/>
-        </w:rPr>
-        <w:t>)</w:t>
+        <w:t>NLTK (Natural Language Tool Kit)</w:t>
       </w:r>
       <w:r>
         <w:rPr>
@@ -514,6 +505,286 @@
         <w:t>arff</w:t>
       </w:r>
       <w:proofErr w:type="spellEnd"/>
+    </w:p>
+    <w:p>
+      <w:pPr>
+        <w:ind w:left="360"/>
+        <w:rPr>
+          <w:sz w:val="28"/>
+          <w:szCs w:val="28"/>
+        </w:rPr>
+      </w:pPr>
+      <w:r>
+        <w:rPr>
+          <w:sz w:val="28"/>
+          <w:szCs w:val="28"/>
+        </w:rPr>
+        <w:t xml:space="preserve">Once your library packages are installed you are ready to run the program. Included in the file should be the raw spam csv data file. That will be the file initially used to execute the program. When you run the program just make sure that your data file is in the same directory as the program files. Also make sure that the data file </w:t>
+      </w:r>
+      <w:r>
+        <w:rPr>
+          <w:sz w:val="28"/>
+        </w:rPr>
+        <w:t>either</w:t>
+      </w:r>
+      <w:r>
+        <w:rPr>
+          <w:sz w:val="28"/>
+          <w:szCs w:val="28"/>
+        </w:rPr>
+        <w:t xml:space="preserve"> has the same name in the </w:t>
+      </w:r>
+      <w:proofErr w:type="spellStart"/>
+      <w:r>
+        <w:rPr>
+          <w:b/>
+          <w:sz w:val="28"/>
+          <w:szCs w:val="28"/>
+        </w:rPr>
+        <w:t>read_</w:t>
+      </w:r>
+      <w:proofErr w:type="gramStart"/>
+      <w:r>
+        <w:rPr>
+          <w:b/>
+          <w:sz w:val="28"/>
+          <w:szCs w:val="28"/>
+        </w:rPr>
+        <w:t>csv</w:t>
+      </w:r>
+      <w:proofErr w:type="spellEnd"/>
+      <w:r>
+        <w:rPr>
+          <w:b/>
+          <w:sz w:val="28"/>
+          <w:szCs w:val="28"/>
+        </w:rPr>
+        <w:t>(</w:t>
+      </w:r>
+      <w:proofErr w:type="gramEnd"/>
+      <w:r>
+        <w:rPr>
+          <w:b/>
+          <w:sz w:val="28"/>
+          <w:szCs w:val="28"/>
+        </w:rPr>
+        <w:t>)</w:t>
+      </w:r>
+      <w:r>
+        <w:rPr>
+          <w:sz w:val="28"/>
+          <w:szCs w:val="28"/>
+        </w:rPr>
+        <w:t xml:space="preserve"> function or </w:t>
+      </w:r>
+      <w:r>
+        <w:rPr>
+          <w:sz w:val="28"/>
+          <w:szCs w:val="28"/>
+        </w:rPr>
+        <w:lastRenderedPageBreak/>
+        <w:t>change the value to correspond with the name of your data file.</w:t>
+      </w:r>
+      <w:r>
+        <w:rPr>
+          <w:sz w:val="28"/>
+          <w:szCs w:val="28"/>
+        </w:rPr>
+        <w:t xml:space="preserve"> After these steps have been completed the program should now execute on your machine. When the program has finished executing two files will be exported, </w:t>
+      </w:r>
+      <w:r>
+        <w:rPr>
+          <w:b/>
+          <w:sz w:val="28"/>
+          <w:szCs w:val="28"/>
+        </w:rPr>
+        <w:t>SpamProcessedData.csv</w:t>
+      </w:r>
+      <w:r>
+        <w:rPr>
+          <w:b/>
+          <w:sz w:val="28"/>
+          <w:szCs w:val="28"/>
+        </w:rPr>
+        <w:t xml:space="preserve"> </w:t>
+      </w:r>
+      <w:r>
+        <w:rPr>
+          <w:sz w:val="28"/>
+          <w:szCs w:val="28"/>
+        </w:rPr>
+        <w:t xml:space="preserve">and </w:t>
+      </w:r>
+      <w:proofErr w:type="spellStart"/>
+      <w:proofErr w:type="gramStart"/>
+      <w:r>
+        <w:rPr>
+          <w:b/>
+          <w:sz w:val="28"/>
+          <w:szCs w:val="28"/>
+        </w:rPr>
+        <w:t>spam.arff</w:t>
+      </w:r>
+      <w:proofErr w:type="spellEnd"/>
+      <w:proofErr w:type="gramEnd"/>
+      <w:r>
+        <w:rPr>
+          <w:sz w:val="28"/>
+          <w:szCs w:val="28"/>
+        </w:rPr>
+        <w:t>.  Next you will be ready to run the R program, ensure that the working directory is set in the same directory as your exported csv file, which will be the relative directory containing the feature program. If you do not set the working directory in R correctly the program will not execute.</w:t>
+      </w:r>
+    </w:p>
+    <w:p>
+      <w:pPr>
+        <w:ind w:left="360"/>
+        <w:rPr>
+          <w:sz w:val="28"/>
+          <w:szCs w:val="28"/>
+        </w:rPr>
+      </w:pPr>
+      <w:r>
+        <w:rPr>
+          <w:sz w:val="28"/>
+          <w:szCs w:val="28"/>
+        </w:rPr>
+        <w:t xml:space="preserve">To set the working directory in </w:t>
+      </w:r>
+      <w:proofErr w:type="spellStart"/>
+      <w:r>
+        <w:rPr>
+          <w:sz w:val="28"/>
+          <w:szCs w:val="28"/>
+        </w:rPr>
+        <w:t>Rstudio</w:t>
+      </w:r>
+      <w:proofErr w:type="spellEnd"/>
+      <w:r>
+        <w:rPr>
+          <w:sz w:val="28"/>
+          <w:szCs w:val="28"/>
+        </w:rPr>
+        <w:t xml:space="preserve">, just navigate to the bottom right pane and select the </w:t>
+      </w:r>
+      <w:r>
+        <w:rPr>
+          <w:b/>
+          <w:sz w:val="28"/>
+          <w:szCs w:val="28"/>
+        </w:rPr>
+        <w:t>Files</w:t>
+      </w:r>
+      <w:r>
+        <w:rPr>
+          <w:sz w:val="28"/>
+          <w:szCs w:val="28"/>
+        </w:rPr>
+        <w:t xml:space="preserve"> tab, next click the ellipsis (</w:t>
+      </w:r>
+      <w:r>
+        <w:rPr>
+          <w:b/>
+          <w:sz w:val="28"/>
+          <w:szCs w:val="28"/>
+        </w:rPr>
+        <w:t>…</w:t>
+      </w:r>
+      <w:r>
+        <w:rPr>
+          <w:sz w:val="28"/>
+          <w:szCs w:val="28"/>
+        </w:rPr>
+        <w:t xml:space="preserve">) in the Files tab window pane and select the same directory relative to the program. After the directory has been selected, click the </w:t>
+      </w:r>
+      <w:r>
+        <w:rPr>
+          <w:b/>
+          <w:sz w:val="28"/>
+          <w:szCs w:val="28"/>
+        </w:rPr>
+        <w:t>More</w:t>
+      </w:r>
+      <w:r>
+        <w:rPr>
+          <w:b/>
+          <w:sz w:val="28"/>
+          <w:szCs w:val="28"/>
+        </w:rPr>
+        <w:t xml:space="preserve"> </w:t>
+      </w:r>
+      <w:r>
+        <w:rPr>
+          <w:sz w:val="28"/>
+          <w:szCs w:val="28"/>
+        </w:rPr>
+        <w:t xml:space="preserve">dropdown option and select </w:t>
+      </w:r>
+      <w:r>
+        <w:rPr>
+          <w:b/>
+          <w:sz w:val="28"/>
+          <w:szCs w:val="28"/>
+        </w:rPr>
+        <w:t>Set As Working Directory</w:t>
+      </w:r>
+      <w:r>
+        <w:rPr>
+          <w:b/>
+          <w:sz w:val="28"/>
+          <w:szCs w:val="28"/>
+        </w:rPr>
+        <w:t xml:space="preserve">, </w:t>
+      </w:r>
+      <w:r>
+        <w:rPr>
+          <w:sz w:val="28"/>
+          <w:szCs w:val="28"/>
+        </w:rPr>
+        <w:t xml:space="preserve">once the new working directory has been set the </w:t>
+      </w:r>
+      <w:proofErr w:type="spellStart"/>
+      <w:r>
+        <w:rPr>
+          <w:sz w:val="28"/>
+          <w:szCs w:val="28"/>
+        </w:rPr>
+        <w:t>Rstudio</w:t>
+      </w:r>
+      <w:proofErr w:type="spellEnd"/>
+      <w:r>
+        <w:rPr>
+          <w:sz w:val="28"/>
+          <w:szCs w:val="28"/>
+        </w:rPr>
+        <w:t xml:space="preserve"> program </w:t>
+      </w:r>
+      <w:proofErr w:type="spellStart"/>
+      <w:r>
+        <w:rPr>
+          <w:b/>
+          <w:sz w:val="28"/>
+          <w:szCs w:val="28"/>
+        </w:rPr>
+        <w:t>regression.r</w:t>
+      </w:r>
+      <w:proofErr w:type="spellEnd"/>
+      <w:r>
+        <w:rPr>
+          <w:b/>
+          <w:sz w:val="28"/>
+          <w:szCs w:val="28"/>
+        </w:rPr>
+        <w:t xml:space="preserve"> </w:t>
+      </w:r>
+      <w:r>
+        <w:rPr>
+          <w:sz w:val="28"/>
+          <w:szCs w:val="28"/>
+        </w:rPr>
+        <w:t>file will be ready for execution.</w:t>
+      </w:r>
+      <w:bookmarkStart w:id="0" w:name="_GoBack"/>
+      <w:bookmarkEnd w:id="0"/>
     </w:p>
     <w:sectPr>
       <w:pgSz w:w="12240" w:h="15840"/>
@@ -1483,7 +1754,6 @@
   <w:style w:type="character" w:default="1" w:styleId="DefaultParagraphFont">
     <w:name w:val="Default Paragraph Font"/>
     <w:uiPriority w:val="1"/>
-    <w:semiHidden/>
     <w:unhideWhenUsed/>
   </w:style>
   <w:style w:type="table" w:default="1" w:styleId="TableNormal">

</xml_diff>